<commit_message>
video 4 - setup eslint (fail)
</commit_message>
<xml_diff>
--- a/Sumber Prawito Hudoro.docx
+++ b/Sumber Prawito Hudoro.docx
@@ -290,6 +290,265 @@
     <w:p>
       <w:r>
         <w:t>Di next tidak usah donwload lib lagi untuk routing, caranya cukup menambahkan file di folder pages.</w:t>
+      </w:r>
+    </w:p>
+    <w:p>
+      <w:r>
+        <w:t>Kita membuat file sesuai routing yang diinginkan</w:t>
+      </w:r>
+    </w:p>
+    <w:p>
+      <w:r>
+        <w:lastRenderedPageBreak/>
+        <w:drawing>
+          <wp:inline distT="0" distB="0" distL="0" distR="0" wp14:anchorId="26D98EC5" wp14:editId="0346D38B">
+            <wp:extent cx="1848108" cy="1771897"/>
+            <wp:effectExtent l="0" t="0" r="0" b="0"/>
+            <wp:docPr id="1" name="Picture 1"/>
+            <wp:cNvGraphicFramePr>
+              <a:graphicFrameLocks xmlns:a="http://schemas.openxmlformats.org/drawingml/2006/main" noChangeAspect="1"/>
+            </wp:cNvGraphicFramePr>
+            <a:graphic xmlns:a="http://schemas.openxmlformats.org/drawingml/2006/main">
+              <a:graphicData uri="http://schemas.openxmlformats.org/drawingml/2006/picture">
+                <pic:pic xmlns:pic="http://schemas.openxmlformats.org/drawingml/2006/picture">
+                  <pic:nvPicPr>
+                    <pic:cNvPr id="1" name=""/>
+                    <pic:cNvPicPr/>
+                  </pic:nvPicPr>
+                  <pic:blipFill>
+                    <a:blip r:embed="rId6"/>
+                    <a:stretch>
+                      <a:fillRect/>
+                    </a:stretch>
+                  </pic:blipFill>
+                  <pic:spPr>
+                    <a:xfrm>
+                      <a:off x="0" y="0"/>
+                      <a:ext cx="1848108" cy="1771897"/>
+                    </a:xfrm>
+                    <a:prstGeom prst="rect">
+                      <a:avLst/>
+                    </a:prstGeom>
+                  </pic:spPr>
+                </pic:pic>
+              </a:graphicData>
+            </a:graphic>
+          </wp:inline>
+        </w:drawing>
+      </w:r>
+      <w:r>
+        <w:drawing>
+          <wp:inline distT="0" distB="0" distL="0" distR="0" wp14:anchorId="5C31E52A" wp14:editId="01317173">
+            <wp:extent cx="4801270" cy="1438476"/>
+            <wp:effectExtent l="0" t="0" r="0" b="9525"/>
+            <wp:docPr id="2" name="Picture 2"/>
+            <wp:cNvGraphicFramePr>
+              <a:graphicFrameLocks xmlns:a="http://schemas.openxmlformats.org/drawingml/2006/main" noChangeAspect="1"/>
+            </wp:cNvGraphicFramePr>
+            <a:graphic xmlns:a="http://schemas.openxmlformats.org/drawingml/2006/main">
+              <a:graphicData uri="http://schemas.openxmlformats.org/drawingml/2006/picture">
+                <pic:pic xmlns:pic="http://schemas.openxmlformats.org/drawingml/2006/picture">
+                  <pic:nvPicPr>
+                    <pic:cNvPr id="1" name=""/>
+                    <pic:cNvPicPr/>
+                  </pic:nvPicPr>
+                  <pic:blipFill>
+                    <a:blip r:embed="rId7"/>
+                    <a:stretch>
+                      <a:fillRect/>
+                    </a:stretch>
+                  </pic:blipFill>
+                  <pic:spPr>
+                    <a:xfrm>
+                      <a:off x="0" y="0"/>
+                      <a:ext cx="4801270" cy="1438476"/>
+                    </a:xfrm>
+                    <a:prstGeom prst="rect">
+                      <a:avLst/>
+                    </a:prstGeom>
+                  </pic:spPr>
+                </pic:pic>
+              </a:graphicData>
+            </a:graphic>
+          </wp:inline>
+        </w:drawing>
+      </w:r>
+    </w:p>
+    <w:p>
+      <w:pPr>
+        <w:pStyle w:val="Heading1"/>
+      </w:pPr>
+      <w:r>
+        <w:t>4</w:t>
+      </w:r>
+      <w:r>
+        <w:t xml:space="preserve"> –</w:t>
+      </w:r>
+      <w:r>
+        <w:t>Setup eslint</w:t>
+      </w:r>
+    </w:p>
+    <w:p>
+      <w:r>
+        <w:t>Gnuakan</w:t>
+      </w:r>
+    </w:p>
+    <w:p>
+      <w:pPr>
+        <w:pStyle w:val="Program"/>
+      </w:pPr>
+      <w:r>
+        <w:t>eslint --init</w:t>
+      </w:r>
+    </w:p>
+    <w:p>
+      <w:r>
+        <w:t>Lalu pilih</w:t>
+      </w:r>
+    </w:p>
+    <w:p>
+      <w:pPr>
+        <w:autoSpaceDE w:val="0"/>
+        <w:autoSpaceDN w:val="0"/>
+        <w:adjustRightInd w:val="0"/>
+        <w:spacing w:after="0" w:line="240" w:lineRule="auto"/>
+        <w:rPr>
+          <w:rFonts w:ascii="Lucida Console" w:hAnsi="Lucida Console" w:cs="Lucida Console"/>
+          <w:color w:val="00BFBF"/>
+          <w:sz w:val="18"/>
+          <w:szCs w:val="18"/>
+          <w:u w:val="single"/>
+        </w:rPr>
+      </w:pPr>
+      <w:r>
+        <w:rPr>
+          <w:rFonts w:ascii="Lucida Console" w:hAnsi="Lucida Console" w:cs="Lucida Console"/>
+          <w:color w:val="00BFBF"/>
+          <w:sz w:val="18"/>
+          <w:szCs w:val="18"/>
+          <w:u w:val="single"/>
+        </w:rPr>
+        <w:t>To check syntax, find problems, and enforce code style</w:t>
+      </w:r>
+    </w:p>
+    <w:p/>
+    <w:p>
+      <w:r>
+        <w:t>Setelah itu</w:t>
+      </w:r>
+    </w:p>
+    <w:p>
+      <w:pPr>
+        <w:autoSpaceDE w:val="0"/>
+        <w:autoSpaceDN w:val="0"/>
+        <w:adjustRightInd w:val="0"/>
+        <w:spacing w:after="0" w:line="240" w:lineRule="auto"/>
+        <w:rPr>
+          <w:rFonts w:ascii="Lucida Console" w:hAnsi="Lucida Console" w:cs="Lucida Console"/>
+          <w:color w:val="00BFBF"/>
+          <w:sz w:val="18"/>
+          <w:szCs w:val="18"/>
+          <w:u w:val="single"/>
+        </w:rPr>
+      </w:pPr>
+      <w:r>
+        <w:rPr>
+          <w:rFonts w:ascii="Lucida Console" w:hAnsi="Lucida Console" w:cs="Lucida Console"/>
+          <w:color w:val="00BFBF"/>
+          <w:sz w:val="18"/>
+          <w:szCs w:val="18"/>
+          <w:u w:val="single"/>
+        </w:rPr>
+        <w:t>JavaScript modules (import/export)</w:t>
+      </w:r>
+    </w:p>
+    <w:p/>
+    <w:p>
+      <w:r>
+        <w:t>Lalu pilih framework</w:t>
+      </w:r>
+    </w:p>
+    <w:p>
+      <w:pPr>
+        <w:rPr>
+          <w:rFonts w:ascii="Lucida Console" w:hAnsi="Lucida Console" w:cs="Lucida Console"/>
+          <w:color w:val="00BFBF"/>
+          <w:sz w:val="18"/>
+          <w:szCs w:val="18"/>
+          <w:u w:val="single"/>
+        </w:rPr>
+      </w:pPr>
+      <w:r>
+        <w:rPr>
+          <w:rFonts w:ascii="Lucida Console" w:hAnsi="Lucida Console" w:cs="Lucida Console"/>
+          <w:color w:val="00BFBF"/>
+          <w:sz w:val="18"/>
+          <w:szCs w:val="18"/>
+          <w:u w:val="single"/>
+        </w:rPr>
+        <w:t>Reac</w:t>
+      </w:r>
+      <w:r>
+        <w:rPr>
+          <w:rFonts w:ascii="Lucida Console" w:hAnsi="Lucida Console" w:cs="Lucida Console"/>
+          <w:color w:val="00BFBF"/>
+          <w:sz w:val="18"/>
+          <w:szCs w:val="18"/>
+          <w:u w:val="single"/>
+        </w:rPr>
+        <w:t>t</w:t>
+      </w:r>
+    </w:p>
+    <w:p>
+      <w:r>
+        <w:t>Pilih Menggunakan typescript</w:t>
+      </w:r>
+    </w:p>
+    <w:p>
+      <w:pPr>
+        <w:autoSpaceDE w:val="0"/>
+        <w:autoSpaceDN w:val="0"/>
+        <w:adjustRightInd w:val="0"/>
+        <w:spacing w:after="0" w:line="240" w:lineRule="auto"/>
+      </w:pPr>
+      <w:r>
+        <w:t>Lalu pilih browser,</w:t>
+      </w:r>
+      <w:r>
+        <w:rPr>
+          <w:rFonts w:ascii="Lucida Console" w:hAnsi="Lucida Console" w:cs="Lucida Console"/>
+          <w:sz w:val="18"/>
+          <w:szCs w:val="18"/>
+        </w:rPr>
+        <w:t xml:space="preserve"> </w:t>
+      </w:r>
+      <w:r>
+        <w:rPr>
+          <w:rFonts w:ascii="Lucida Console" w:hAnsi="Lucida Console" w:cs="Lucida Console"/>
+          <w:color w:val="00BFBF"/>
+          <w:sz w:val="18"/>
+          <w:szCs w:val="18"/>
+          <w:u w:val="single"/>
+        </w:rPr>
+        <w:t>Use a popular style guide</w:t>
+      </w:r>
+      <w:r>
+        <w:rPr>
+          <w:rFonts w:ascii="Lucida Console" w:hAnsi="Lucida Console" w:cs="Lucida Console"/>
+          <w:color w:val="00BFBF"/>
+          <w:sz w:val="18"/>
+          <w:szCs w:val="18"/>
+          <w:u w:val="single"/>
+        </w:rPr>
+        <w:t xml:space="preserve"> </w:t>
+      </w:r>
+      <w:r>
+        <w:t>dan airbnb</w:t>
+      </w:r>
+    </w:p>
+    <w:p>
+      <w:r>
+        <w:t>Lalu format json lalu pilih yes jika ingin package diinstal dengan npm</w:t>
       </w:r>
     </w:p>
     <w:p/>
@@ -2385,7 +2644,6 @@
   <w:style w:type="character" w:default="1" w:styleId="DefaultParagraphFont">
     <w:name w:val="Default Paragraph Font"/>
     <w:uiPriority w:val="1"/>
-    <w:semiHidden/>
     <w:unhideWhenUsed/>
   </w:style>
   <w:style w:type="table" w:default="1" w:styleId="TableNormal">

</xml_diff>

<commit_message>
video 5 - berpindah halaman dengan comp link
</commit_message>
<xml_diff>
--- a/Sumber Prawito Hudoro.docx
+++ b/Sumber Prawito Hudoro.docx
@@ -549,6 +549,21 @@
     <w:p>
       <w:r>
         <w:t>Lalu format json lalu pilih yes jika ingin package diinstal dengan npm</w:t>
+      </w:r>
+    </w:p>
+    <w:p/>
+    <w:p>
+      <w:pPr>
+        <w:pStyle w:val="Heading1"/>
+      </w:pPr>
+      <w:r>
+        <w:t>5</w:t>
+      </w:r>
+      <w:r>
+        <w:t xml:space="preserve"> –</w:t>
+      </w:r>
+      <w:r>
+        <w:t xml:space="preserve"> Pindah halaman dengan link</w:t>
       </w:r>
     </w:p>
     <w:p/>

</xml_diff>